<commit_message>
cleaning and readme test
</commit_message>
<xml_diff>
--- a/2_assembly_scripts/assembly_description.docx
+++ b/2_assembly_scripts/assembly_description.docx
@@ -16,7 +16,11 @@
         </w:rPr>
       </w:sdtEndPr>
       <w:sdtContent>
-        <w:p/>
+        <w:p>
+          <w:pPr>
+            <w:pStyle w:val="NoSpacing"/>
+          </w:pPr>
+        </w:p>
         <w:p>
           <w:pPr>
             <w:rPr>
@@ -125,7 +129,6 @@
                                   </w:sdtPr>
                                   <w:sdtEndPr/>
                                   <w:sdtContent>
-                                    <w:proofErr w:type="spellStart"/>
                                     <w:r>
                                       <w:rPr>
                                         <w:rFonts w:ascii="Latin modern roman" w:hAnsi="Latin modern roman"/>
@@ -133,17 +136,7 @@
                                         <w:sz w:val="72"/>
                                         <w:szCs w:val="72"/>
                                       </w:rPr>
-                                      <w:t>Orientia</w:t>
-                                    </w:r>
-                                    <w:proofErr w:type="spellEnd"/>
-                                    <w:r>
-                                      <w:rPr>
-                                        <w:rFonts w:ascii="Latin modern roman" w:hAnsi="Latin modern roman"/>
-                                        <w:color w:val="4472C4" w:themeColor="accent1"/>
-                                        <w:sz w:val="72"/>
-                                        <w:szCs w:val="72"/>
-                                      </w:rPr>
-                                      <w:t xml:space="preserve"> tsutsugamushi long read genome assembly</w:t>
+                                      <w:t>Orientia tsutsugamushi long read genome assembly</w:t>
                                     </w:r>
                                   </w:sdtContent>
                                 </w:sdt>
@@ -286,8 +279,8 @@
                               <w:dataBinding w:prefixMappings="xmlns:ns0='http://purl.org/dc/elements/1.1/' xmlns:ns1='http://schemas.openxmlformats.org/package/2006/metadata/core-properties' " w:xpath="/ns1:coreProperties[1]/ns0:title[1]" w:storeItemID="{6C3C8BC8-F283-45AE-878A-BAB7291924A1}"/>
                               <w:text/>
                             </w:sdtPr>
+                            <w:sdtEndPr/>
                             <w:sdtContent>
-                              <w:proofErr w:type="spellStart"/>
                               <w:r>
                                 <w:rPr>
                                   <w:rFonts w:ascii="Latin modern roman" w:hAnsi="Latin modern roman"/>
@@ -295,17 +288,7 @@
                                   <w:sz w:val="72"/>
                                   <w:szCs w:val="72"/>
                                 </w:rPr>
-                                <w:t>Orientia</w:t>
-                              </w:r>
-                              <w:proofErr w:type="spellEnd"/>
-                              <w:r>
-                                <w:rPr>
-                                  <w:rFonts w:ascii="Latin modern roman" w:hAnsi="Latin modern roman"/>
-                                  <w:color w:val="4472C4" w:themeColor="accent1"/>
-                                  <w:sz w:val="72"/>
-                                  <w:szCs w:val="72"/>
-                                </w:rPr>
-                                <w:t xml:space="preserve"> tsutsugamushi long read genome assembly</w:t>
+                                <w:t>Orientia tsutsugamushi long read genome assembly</w:t>
                               </w:r>
                             </w:sdtContent>
                           </w:sdt>
@@ -325,6 +308,7 @@
                             <w:dataBinding w:prefixMappings="xmlns:ns0='http://purl.org/dc/elements/1.1/' xmlns:ns1='http://schemas.openxmlformats.org/package/2006/metadata/core-properties' " w:xpath="/ns1:coreProperties[1]/ns0:subject[1]" w:storeItemID="{6C3C8BC8-F283-45AE-878A-BAB7291924A1}"/>
                             <w:text/>
                           </w:sdtPr>
+                          <w:sdtEndPr/>
                           <w:sdtContent>
                             <w:p>
                               <w:pPr>
@@ -366,6 +350,7 @@
                             <w:dataBinding w:prefixMappings="xmlns:ns0='http://purl.org/dc/elements/1.1/' xmlns:ns1='http://schemas.openxmlformats.org/package/2006/metadata/core-properties' " w:xpath="/ns1:coreProperties[1]/ns0:creator[1]" w:storeItemID="{6C3C8BC8-F283-45AE-878A-BAB7291924A1}"/>
                             <w:text/>
                           </w:sdtPr>
+                          <w:sdtEndPr/>
                           <w:sdtContent>
                             <w:p>
                               <w:pPr>
@@ -552,6 +537,7 @@
                               <w:calendar w:val="gregorian"/>
                             </w:date>
                           </w:sdtPr>
+                          <w:sdtEndPr/>
                           <w:sdtContent>
                             <w:p>
                               <w:pPr>
@@ -2330,23 +2316,13 @@
           <w:rFonts w:ascii="Latin modern roman" w:hAnsi="Latin modern roman"/>
         </w:rPr>
       </w:pPr>
-      <w:proofErr w:type="spellStart"/>
       <w:r>
         <w:rPr>
           <w:rFonts w:ascii="Latin modern roman" w:hAnsi="Latin modern roman"/>
           <w:i/>
           <w:iCs/>
         </w:rPr>
-        <w:t>Orientia</w:t>
-      </w:r>
-      <w:proofErr w:type="spellEnd"/>
-      <w:r>
-        <w:rPr>
-          <w:rFonts w:ascii="Latin modern roman" w:hAnsi="Latin modern roman"/>
-          <w:i/>
-          <w:iCs/>
-        </w:rPr>
-        <w:t xml:space="preserve"> tsutsugamushi</w:t>
+        <w:t>Orientia tsutsugamushi</w:t>
       </w:r>
       <w:r>
         <w:rPr>
@@ -2464,21 +2440,7 @@
         <w:rPr>
           <w:rFonts w:ascii="Latin modern roman" w:hAnsi="Latin modern roman"/>
         </w:rPr>
-        <w:t xml:space="preserve">Software version and </w:t>
-      </w:r>
-      <w:proofErr w:type="spellStart"/>
-      <w:r>
-        <w:rPr>
-          <w:rFonts w:ascii="Latin modern roman" w:hAnsi="Latin modern roman"/>
-        </w:rPr>
-        <w:t>basecalling</w:t>
-      </w:r>
-      <w:proofErr w:type="spellEnd"/>
-      <w:r>
-        <w:rPr>
-          <w:rFonts w:ascii="Latin modern roman" w:hAnsi="Latin modern roman"/>
-        </w:rPr>
-        <w:t xml:space="preserve"> model</w:t>
+        <w:t>Software version and basecalling model</w:t>
       </w:r>
       <w:bookmarkEnd w:id="3"/>
     </w:p>
@@ -2492,49 +2454,45 @@
         <w:rPr>
           <w:rFonts w:ascii="Latin modern roman" w:hAnsi="Latin modern roman"/>
         </w:rPr>
-        <w:t xml:space="preserve">For </w:t>
-      </w:r>
-      <w:proofErr w:type="spellStart"/>
-      <w:r>
-        <w:rPr>
-          <w:rFonts w:ascii="Latin modern roman" w:hAnsi="Latin modern roman"/>
-        </w:rPr>
-        <w:t>Orientia</w:t>
-      </w:r>
-      <w:proofErr w:type="spellEnd"/>
-      <w:r>
-        <w:rPr>
-          <w:rFonts w:ascii="Latin modern roman" w:hAnsi="Latin modern roman"/>
-        </w:rPr>
-        <w:t xml:space="preserve"> we use Super-accurate </w:t>
-      </w:r>
-      <w:proofErr w:type="spellStart"/>
-      <w:r>
-        <w:rPr>
-          <w:rFonts w:ascii="Latin modern roman" w:hAnsi="Latin modern roman"/>
-        </w:rPr>
-        <w:t>basecalling</w:t>
-      </w:r>
-      <w:proofErr w:type="spellEnd"/>
-      <w:r>
-        <w:rPr>
-          <w:rFonts w:ascii="Latin modern roman" w:hAnsi="Latin modern roman"/>
-        </w:rPr>
-        <w:t xml:space="preserve">, 400 bps, as accuracy is crucial for the assemblies. If this is not set on the initial sequencing run, then the data should be </w:t>
-      </w:r>
-      <w:proofErr w:type="spellStart"/>
-      <w:r>
-        <w:rPr>
-          <w:rFonts w:ascii="Latin modern roman" w:hAnsi="Latin modern roman"/>
-        </w:rPr>
-        <w:t>rebasecalled</w:t>
-      </w:r>
-      <w:proofErr w:type="spellEnd"/>
-      <w:r>
-        <w:rPr>
-          <w:rFonts w:ascii="Latin modern roman" w:hAnsi="Latin modern roman"/>
-        </w:rPr>
-        <w:t>.</w:t>
+        <w:t xml:space="preserve">For Orientia we use </w:t>
+      </w:r>
+      <w:r>
+        <w:rPr>
+          <w:rFonts w:ascii="Latin modern roman" w:hAnsi="Latin modern roman"/>
+          <w:b/>
+          <w:bCs/>
+        </w:rPr>
+        <w:t>s</w:t>
+      </w:r>
+      <w:r>
+        <w:rPr>
+          <w:rFonts w:ascii="Latin modern roman" w:hAnsi="Latin modern roman"/>
+          <w:b/>
+          <w:bCs/>
+        </w:rPr>
+        <w:t>uper</w:t>
+      </w:r>
+      <w:r>
+        <w:rPr>
+          <w:rFonts w:ascii="Latin modern roman" w:hAnsi="Latin modern roman"/>
+          <w:b/>
+          <w:bCs/>
+        </w:rPr>
+        <w:t xml:space="preserve"> high </w:t>
+      </w:r>
+      <w:r>
+        <w:rPr>
+          <w:rFonts w:ascii="Latin modern roman" w:hAnsi="Latin modern roman"/>
+          <w:b/>
+          <w:bCs/>
+        </w:rPr>
+        <w:t>accurate</w:t>
+      </w:r>
+      <w:r>
+        <w:rPr>
+          <w:rFonts w:ascii="Latin modern roman" w:hAnsi="Latin modern roman"/>
+        </w:rPr>
+        <w:t xml:space="preserve"> basecalling, 400 bps, as accuracy is crucial for the assemblies. If this is not set on the initial sequencing run, then the data should be rebasecalled.</w:t>
       </w:r>
     </w:p>
     <w:p>
@@ -2549,33 +2507,11 @@
         </w:rPr>
         <w:t xml:space="preserve">It is also important to use an up-to-date </w:t>
       </w:r>
-      <w:proofErr w:type="spellStart"/>
-      <w:r>
-        <w:rPr>
-          <w:rFonts w:ascii="Latin modern roman" w:hAnsi="Latin modern roman"/>
-        </w:rPr>
-        <w:t>basecalling</w:t>
-      </w:r>
-      <w:proofErr w:type="spellEnd"/>
-      <w:r>
-        <w:rPr>
-          <w:rFonts w:ascii="Latin modern roman" w:hAnsi="Latin modern roman"/>
-        </w:rPr>
-        <w:t xml:space="preserve"> model. As of </w:t>
-      </w:r>
-      <w:proofErr w:type="gramStart"/>
-      <w:r>
-        <w:rPr>
-          <w:rFonts w:ascii="Latin modern roman" w:hAnsi="Latin modern roman"/>
-        </w:rPr>
-        <w:t>Jul 2024</w:t>
-      </w:r>
-      <w:proofErr w:type="gramEnd"/>
-      <w:r>
-        <w:rPr>
-          <w:rFonts w:ascii="Latin modern roman" w:hAnsi="Latin modern roman"/>
-        </w:rPr>
-        <w:t xml:space="preserve"> this is Dorado 7.3.9.</w:t>
+      <w:r>
+        <w:rPr>
+          <w:rFonts w:ascii="Latin modern roman" w:hAnsi="Latin modern roman"/>
+        </w:rPr>
+        <w:t>basecalling model. As of Jul 2024 this is Dorado 7.3.9.</w:t>
       </w:r>
     </w:p>
     <w:p>
@@ -2638,19 +2574,11 @@
           <w:rFonts w:ascii="Latin modern roman" w:hAnsi="Latin modern roman"/>
         </w:rPr>
       </w:pPr>
-      <w:proofErr w:type="spellStart"/>
-      <w:r>
-        <w:rPr>
-          <w:rFonts w:ascii="Latin modern roman" w:hAnsi="Latin modern roman"/>
-        </w:rPr>
-        <w:t>Flowcell</w:t>
-      </w:r>
-      <w:proofErr w:type="spellEnd"/>
-      <w:r>
-        <w:rPr>
-          <w:rFonts w:ascii="Latin modern roman" w:hAnsi="Latin modern roman"/>
-        </w:rPr>
-        <w:t xml:space="preserve"> age and pore activity</w:t>
+      <w:r>
+        <w:rPr>
+          <w:rFonts w:ascii="Latin modern roman" w:hAnsi="Latin modern roman"/>
+        </w:rPr>
+        <w:t>Flowcell age and pore activity</w:t>
       </w:r>
     </w:p>
     <w:p>
@@ -2691,6 +2619,24 @@
     </w:p>
     <w:p>
       <w:pPr>
+        <w:pStyle w:val="ListParagraph"/>
+        <w:numPr>
+          <w:ilvl w:val="0"/>
+          <w:numId w:val="11"/>
+        </w:numPr>
+        <w:rPr>
+          <w:rFonts w:ascii="Latin modern roman" w:hAnsi="Latin modern roman"/>
+        </w:rPr>
+      </w:pPr>
+      <w:r>
+        <w:rPr>
+          <w:rFonts w:ascii="Latin modern roman" w:hAnsi="Latin modern roman"/>
+        </w:rPr>
+        <w:t>Washing the flow cell (I think this should always be done as it maximises the data output and is relatively cheap)</w:t>
+      </w:r>
+    </w:p>
+    <w:p>
+      <w:pPr>
         <w:rPr>
           <w:rFonts w:ascii="Latin modern roman" w:hAnsi="Latin modern roman"/>
         </w:rPr>
@@ -2717,7 +2663,6 @@
         </w:rPr>
       </w:pPr>
       <w:bookmarkStart w:id="5" w:name="_Toc172713815"/>
-      <w:proofErr w:type="spellStart"/>
       <w:r>
         <w:rPr>
           <w:rFonts w:ascii="Latin modern roman" w:hAnsi="Latin modern roman"/>
@@ -2725,7 +2670,6 @@
         <w:t>PycoQC</w:t>
       </w:r>
       <w:bookmarkEnd w:id="5"/>
-      <w:proofErr w:type="spellEnd"/>
     </w:p>
     <w:p>
       <w:pPr>
@@ -2739,60 +2683,22 @@
         <w:rPr>
           <w:rFonts w:ascii="Latin modern roman" w:hAnsi="Latin modern roman"/>
         </w:rPr>
-        <w:t xml:space="preserve">Running </w:t>
-      </w:r>
-      <w:proofErr w:type="spellStart"/>
-      <w:r>
-        <w:rPr>
-          <w:rFonts w:ascii="Latin modern roman" w:hAnsi="Latin modern roman"/>
-        </w:rPr>
-        <w:t>pycoQC</w:t>
+        <w:t>Running pycoQC</w:t>
       </w:r>
       <w:bookmarkEnd w:id="6"/>
-      <w:proofErr w:type="spellEnd"/>
-    </w:p>
-    <w:p>
-      <w:pPr>
-        <w:rPr>
-          <w:rFonts w:ascii="Latin modern roman" w:hAnsi="Latin modern roman"/>
-        </w:rPr>
-      </w:pPr>
-      <w:proofErr w:type="spellStart"/>
-      <w:r>
-        <w:rPr>
-          <w:rFonts w:ascii="Latin modern roman" w:hAnsi="Latin modern roman"/>
-        </w:rPr>
-        <w:t>pycoQC</w:t>
-      </w:r>
-      <w:proofErr w:type="spellEnd"/>
-      <w:r>
-        <w:rPr>
-          <w:rFonts w:ascii="Latin modern roman" w:hAnsi="Latin modern roman"/>
-        </w:rPr>
-        <w:t xml:space="preserve"> is a very simple package to run, requiring only the sequencing summary file and an active </w:t>
-      </w:r>
-      <w:proofErr w:type="spellStart"/>
-      <w:r>
-        <w:rPr>
-          <w:rFonts w:ascii="Latin modern roman" w:hAnsi="Latin modern roman"/>
-        </w:rPr>
-        <w:t>conda</w:t>
-      </w:r>
-      <w:proofErr w:type="spellEnd"/>
-      <w:r>
-        <w:rPr>
-          <w:rFonts w:ascii="Latin modern roman" w:hAnsi="Latin modern roman"/>
-        </w:rPr>
-        <w:t xml:space="preserve"> environment containing </w:t>
-      </w:r>
-      <w:proofErr w:type="spellStart"/>
-      <w:r>
-        <w:rPr>
-          <w:rFonts w:ascii="Latin modern roman" w:hAnsi="Latin modern roman"/>
-        </w:rPr>
-        <w:t>pycoQC</w:t>
-      </w:r>
-      <w:proofErr w:type="spellEnd"/>
+    </w:p>
+    <w:p>
+      <w:pPr>
+        <w:rPr>
+          <w:rFonts w:ascii="Latin modern roman" w:hAnsi="Latin modern roman"/>
+        </w:rPr>
+      </w:pPr>
+      <w:r>
+        <w:rPr>
+          <w:rFonts w:ascii="Latin modern roman" w:hAnsi="Latin modern roman"/>
+        </w:rPr>
+        <w:t>pycoQC is a very simple package to run, requiring only the sequencing summary file and an active conda environment containing pycoQC</w:t>
+      </w:r>
       <w:r>
         <w:rPr>
           <w:rFonts w:ascii="Latin modern roman" w:hAnsi="Latin modern roman"/>
@@ -2824,534 +2730,214 @@
           <w:rFonts w:ascii="Latin modern roman" w:hAnsi="Latin modern roman"/>
           <w:highlight w:val="lightGray"/>
         </w:rPr>
+        <w:lastRenderedPageBreak/>
         <w:t>`</w:t>
       </w:r>
-      <w:proofErr w:type="spellStart"/>
       <w:r>
         <w:rPr>
           <w:rFonts w:ascii="Latin modern roman" w:hAnsi="Latin modern roman"/>
           <w:highlight w:val="lightGray"/>
         </w:rPr>
-        <w:t>pycoQC</w:t>
-      </w:r>
-      <w:proofErr w:type="spellEnd"/>
+        <w:t xml:space="preserve">pycoQC -f path/to/file/sequencing_summary_file.txt -o output_name.html --min_pass_qual </w:t>
+      </w:r>
       <w:r>
         <w:rPr>
           <w:rFonts w:ascii="Latin modern roman" w:hAnsi="Latin modern roman"/>
           <w:highlight w:val="lightGray"/>
         </w:rPr>
-        <w:t xml:space="preserve"> -f path/to/file/sequencing_summary_file.txt -o output_name.html --</w:t>
-      </w:r>
-      <w:proofErr w:type="spellStart"/>
+        <w:t>10`</w:t>
+      </w:r>
+    </w:p>
+    <w:p>
+      <w:pPr>
+        <w:rPr>
+          <w:rFonts w:ascii="Latin modern roman" w:hAnsi="Latin modern roman"/>
+        </w:rPr>
+      </w:pPr>
+      <w:r>
+        <w:rPr>
+          <w:rFonts w:ascii="Latin modern roman" w:hAnsi="Latin modern roman"/>
+        </w:rPr>
+        <w:t>The min_pass_qual should be modified based on the base calling model used, 10 is for the superhigh accuracy. The threshold to use can be found in the run report.</w:t>
+      </w:r>
+    </w:p>
+    <w:p>
+      <w:pPr>
+        <w:rPr>
+          <w:rFonts w:ascii="Latin modern roman" w:hAnsi="Latin modern roman"/>
+        </w:rPr>
+      </w:pPr>
+    </w:p>
+    <w:p>
+      <w:pPr>
+        <w:pStyle w:val="Heading3"/>
+        <w:rPr>
+          <w:rFonts w:ascii="Latin modern roman" w:hAnsi="Latin modern roman"/>
+        </w:rPr>
+      </w:pPr>
+      <w:bookmarkStart w:id="7" w:name="_Toc172713817"/>
+      <w:r>
+        <w:rPr>
+          <w:rFonts w:ascii="Latin modern roman" w:hAnsi="Latin modern roman"/>
+        </w:rPr>
+        <w:t>Running pycoQC on individual barcodes</w:t>
+      </w:r>
+      <w:bookmarkEnd w:id="7"/>
+    </w:p>
+    <w:p>
+      <w:pPr>
+        <w:rPr>
+          <w:rFonts w:ascii="Latin modern roman" w:hAnsi="Latin modern roman"/>
+        </w:rPr>
+      </w:pPr>
+      <w:r>
+        <w:rPr>
+          <w:rFonts w:ascii="Latin modern roman" w:hAnsi="Latin modern roman"/>
+        </w:rPr>
+        <w:t>To run pycoQC on individual barcodes, the sequencing summary file should first be split using; Barcode_split from pycoQC. Run from a conda environment containing pycoQC.</w:t>
+      </w:r>
+    </w:p>
+    <w:p>
+      <w:pPr>
+        <w:rPr>
+          <w:rFonts w:ascii="Latin modern roman" w:hAnsi="Latin modern roman"/>
+        </w:rPr>
+      </w:pPr>
+      <w:r>
+        <w:rPr>
+          <w:rFonts w:ascii="Latin modern roman" w:hAnsi="Latin modern roman"/>
+        </w:rPr>
+        <w:t>Usage: `</w:t>
+      </w:r>
       <w:r>
         <w:rPr>
           <w:rFonts w:ascii="Latin modern roman" w:hAnsi="Latin modern roman"/>
           <w:highlight w:val="lightGray"/>
         </w:rPr>
-        <w:t>min_pass_qual</w:t>
-      </w:r>
-      <w:proofErr w:type="spellEnd"/>
+        <w:t>Barcode_split --summary_file path/to/file/summary_file.txt --output_dir OUTPUT_DIR</w:t>
+      </w:r>
+      <w:r>
+        <w:rPr>
+          <w:rFonts w:ascii="Latin modern roman" w:hAnsi="Latin modern roman"/>
+        </w:rPr>
+        <w:t>`</w:t>
+      </w:r>
+    </w:p>
+    <w:p>
+      <w:pPr>
+        <w:rPr>
+          <w:rFonts w:ascii="Latin modern roman" w:hAnsi="Latin modern roman"/>
+        </w:rPr>
+      </w:pPr>
+      <w:r>
+        <w:rPr>
+          <w:rFonts w:ascii="Latin modern roman" w:hAnsi="Latin modern roman"/>
+        </w:rPr>
+        <w:t>This produces individual sequencing summary files for each barcode. These can then be run through pycoQC and the barcode distributions can then be compared.</w:t>
+      </w:r>
+    </w:p>
+    <w:p>
+      <w:pPr>
+        <w:rPr>
+          <w:rFonts w:ascii="Latin modern roman" w:hAnsi="Latin modern roman"/>
+        </w:rPr>
+      </w:pPr>
+    </w:p>
+    <w:p>
+      <w:pPr>
+        <w:pStyle w:val="Heading3"/>
+        <w:rPr>
+          <w:rFonts w:ascii="Latin modern roman" w:hAnsi="Latin modern roman"/>
+        </w:rPr>
+      </w:pPr>
+      <w:bookmarkStart w:id="8" w:name="_Toc172713818"/>
+      <w:r>
+        <w:rPr>
+          <w:rFonts w:ascii="Latin modern roman" w:hAnsi="Latin modern roman"/>
+        </w:rPr>
+        <w:t>Interpreting the pycoQC output</w:t>
+      </w:r>
+      <w:bookmarkEnd w:id="8"/>
+    </w:p>
+    <w:p>
+      <w:pPr>
+        <w:rPr>
+          <w:rFonts w:ascii="Latin modern roman" w:hAnsi="Latin modern roman"/>
+        </w:rPr>
+      </w:pPr>
+      <w:r>
+        <w:rPr>
+          <w:rFonts w:ascii="Latin modern roman" w:hAnsi="Latin modern roman"/>
+        </w:rPr>
+        <w:t xml:space="preserve">The main use of pycoQC is to compare the read length distributions of barcodes. This is especially useful when performing </w:t>
+      </w:r>
+      <w:r>
+        <w:rPr>
+          <w:rFonts w:ascii="Latin modern roman" w:hAnsi="Latin modern roman"/>
+        </w:rPr>
+        <w:t>read length optimisation. It is also useful for standard quality control, we try and optimise reads &gt;10,000 base pairs.</w:t>
+      </w:r>
+    </w:p>
+    <w:p>
+      <w:pPr>
+        <w:rPr>
+          <w:rFonts w:ascii="Latin modern roman" w:hAnsi="Latin modern roman"/>
+        </w:rPr>
+      </w:pPr>
+    </w:p>
+    <w:p>
+      <w:pPr>
+        <w:pStyle w:val="Heading1"/>
+        <w:rPr>
+          <w:rFonts w:ascii="Latin modern roman" w:hAnsi="Latin modern roman"/>
+        </w:rPr>
+      </w:pPr>
+      <w:bookmarkStart w:id="9" w:name="_Toc172713819"/>
+      <w:r>
+        <w:rPr>
+          <w:rFonts w:ascii="Latin modern roman" w:hAnsi="Latin modern roman"/>
+        </w:rPr>
+        <w:t>File joining and transfer</w:t>
+      </w:r>
+      <w:bookmarkEnd w:id="9"/>
+    </w:p>
+    <w:p>
+      <w:pPr>
+        <w:rPr>
+          <w:rFonts w:ascii="Latin modern roman" w:hAnsi="Latin modern roman"/>
+        </w:rPr>
+      </w:pPr>
+      <w:r>
+        <w:rPr>
+          <w:rFonts w:ascii="Latin modern roman" w:hAnsi="Latin modern roman"/>
+        </w:rPr>
+        <w:t>Having obtained the nanopore data, the passed reads</w:t>
+      </w:r>
+      <w:r>
+        <w:rPr>
+          <w:rFonts w:ascii="Latin modern roman" w:hAnsi="Latin modern roman"/>
+        </w:rPr>
+        <w:t xml:space="preserve"> should be transferred to the computing cluster. `scp` or `rsync` can be used for this (`rsync` will log the progress), this can take a while, especially when the vpn is running slowly.</w:t>
+      </w:r>
+    </w:p>
+    <w:p>
+      <w:pPr>
+        <w:rPr>
+          <w:rFonts w:ascii="Latin modern roman" w:hAnsi="Latin modern roman"/>
+        </w:rPr>
+      </w:pPr>
+      <w:r>
+        <w:rPr>
+          <w:rFonts w:ascii="Latin modern roman" w:hAnsi="Latin modern roman"/>
+        </w:rPr>
+        <w:t>On the cluster the .fastq.gz files should be joined into individual conditions/barcodes. This can be done with `cat` e.g. `</w:t>
+      </w:r>
       <w:r>
         <w:rPr>
           <w:rFonts w:ascii="Latin modern roman" w:hAnsi="Latin modern roman"/>
           <w:highlight w:val="lightGray"/>
         </w:rPr>
-        <w:t xml:space="preserve"> </w:t>
-      </w:r>
-      <w:r>
-        <w:rPr>
-          <w:rFonts w:ascii="Latin modern roman" w:hAnsi="Latin modern roman"/>
-          <w:highlight w:val="lightGray"/>
-        </w:rPr>
-        <w:t>10`</w:t>
-      </w:r>
-    </w:p>
-    <w:p>
-      <w:pPr>
-        <w:rPr>
-          <w:rFonts w:ascii="Latin modern roman" w:hAnsi="Latin modern roman"/>
-        </w:rPr>
-      </w:pPr>
-      <w:r>
-        <w:rPr>
-          <w:rFonts w:ascii="Latin modern roman" w:hAnsi="Latin modern roman"/>
-        </w:rPr>
-        <w:lastRenderedPageBreak/>
-        <w:t xml:space="preserve">The </w:t>
-      </w:r>
-      <w:proofErr w:type="spellStart"/>
-      <w:r>
-        <w:rPr>
-          <w:rFonts w:ascii="Latin modern roman" w:hAnsi="Latin modern roman"/>
-        </w:rPr>
-        <w:t>min_pass_qual</w:t>
-      </w:r>
-      <w:proofErr w:type="spellEnd"/>
-      <w:r>
-        <w:rPr>
-          <w:rFonts w:ascii="Latin modern roman" w:hAnsi="Latin modern roman"/>
-        </w:rPr>
-        <w:t xml:space="preserve"> should be modified based on the base calling model used, 10 is for the superhigh accuracy. The threshold to use can be found in the run report.</w:t>
-      </w:r>
-    </w:p>
-    <w:p>
-      <w:pPr>
-        <w:rPr>
-          <w:rFonts w:ascii="Latin modern roman" w:hAnsi="Latin modern roman"/>
-        </w:rPr>
-      </w:pPr>
-    </w:p>
-    <w:p>
-      <w:pPr>
-        <w:pStyle w:val="Heading3"/>
-        <w:rPr>
-          <w:rFonts w:ascii="Latin modern roman" w:hAnsi="Latin modern roman"/>
-        </w:rPr>
-      </w:pPr>
-      <w:bookmarkStart w:id="7" w:name="_Toc172713817"/>
-      <w:r>
-        <w:rPr>
-          <w:rFonts w:ascii="Latin modern roman" w:hAnsi="Latin modern roman"/>
-        </w:rPr>
-        <w:t xml:space="preserve">Running </w:t>
-      </w:r>
-      <w:proofErr w:type="spellStart"/>
-      <w:r>
-        <w:rPr>
-          <w:rFonts w:ascii="Latin modern roman" w:hAnsi="Latin modern roman"/>
-        </w:rPr>
-        <w:t>pycoQC</w:t>
-      </w:r>
-      <w:proofErr w:type="spellEnd"/>
-      <w:r>
-        <w:rPr>
-          <w:rFonts w:ascii="Latin modern roman" w:hAnsi="Latin modern roman"/>
-        </w:rPr>
-        <w:t xml:space="preserve"> on individual barcodes</w:t>
-      </w:r>
-      <w:bookmarkEnd w:id="7"/>
-    </w:p>
-    <w:p>
-      <w:pPr>
-        <w:rPr>
-          <w:rFonts w:ascii="Latin modern roman" w:hAnsi="Latin modern roman"/>
-        </w:rPr>
-      </w:pPr>
-      <w:r>
-        <w:rPr>
-          <w:rFonts w:ascii="Latin modern roman" w:hAnsi="Latin modern roman"/>
-        </w:rPr>
-        <w:t xml:space="preserve">To run </w:t>
-      </w:r>
-      <w:proofErr w:type="spellStart"/>
-      <w:r>
-        <w:rPr>
-          <w:rFonts w:ascii="Latin modern roman" w:hAnsi="Latin modern roman"/>
-        </w:rPr>
-        <w:t>pycoQC</w:t>
-      </w:r>
-      <w:proofErr w:type="spellEnd"/>
-      <w:r>
-        <w:rPr>
-          <w:rFonts w:ascii="Latin modern roman" w:hAnsi="Latin modern roman"/>
-        </w:rPr>
-        <w:t xml:space="preserve"> on individual barcodes, the sequencing summary file should first be split using; </w:t>
-      </w:r>
-      <w:proofErr w:type="spellStart"/>
-      <w:r>
-        <w:rPr>
-          <w:rFonts w:ascii="Latin modern roman" w:hAnsi="Latin modern roman"/>
-        </w:rPr>
-        <w:t>Barcode_split</w:t>
-      </w:r>
-      <w:proofErr w:type="spellEnd"/>
-      <w:r>
-        <w:rPr>
-          <w:rFonts w:ascii="Latin modern roman" w:hAnsi="Latin modern roman"/>
-        </w:rPr>
-        <w:t xml:space="preserve"> from </w:t>
-      </w:r>
-      <w:proofErr w:type="spellStart"/>
-      <w:r>
-        <w:rPr>
-          <w:rFonts w:ascii="Latin modern roman" w:hAnsi="Latin modern roman"/>
-        </w:rPr>
-        <w:t>pycoQC</w:t>
-      </w:r>
-      <w:proofErr w:type="spellEnd"/>
-      <w:r>
-        <w:rPr>
-          <w:rFonts w:ascii="Latin modern roman" w:hAnsi="Latin modern roman"/>
-        </w:rPr>
-        <w:t xml:space="preserve">. Run from a </w:t>
-      </w:r>
-      <w:proofErr w:type="spellStart"/>
-      <w:r>
-        <w:rPr>
-          <w:rFonts w:ascii="Latin modern roman" w:hAnsi="Latin modern roman"/>
-        </w:rPr>
-        <w:t>conda</w:t>
-      </w:r>
-      <w:proofErr w:type="spellEnd"/>
-      <w:r>
-        <w:rPr>
-          <w:rFonts w:ascii="Latin modern roman" w:hAnsi="Latin modern roman"/>
-        </w:rPr>
-        <w:t xml:space="preserve"> environment containing </w:t>
-      </w:r>
-      <w:proofErr w:type="spellStart"/>
-      <w:r>
-        <w:rPr>
-          <w:rFonts w:ascii="Latin modern roman" w:hAnsi="Latin modern roman"/>
-        </w:rPr>
-        <w:t>pycoQC</w:t>
-      </w:r>
-      <w:proofErr w:type="spellEnd"/>
-      <w:r>
-        <w:rPr>
-          <w:rFonts w:ascii="Latin modern roman" w:hAnsi="Latin modern roman"/>
-        </w:rPr>
-        <w:t>.</w:t>
-      </w:r>
-    </w:p>
-    <w:p>
-      <w:pPr>
-        <w:rPr>
-          <w:rFonts w:ascii="Latin modern roman" w:hAnsi="Latin modern roman"/>
-        </w:rPr>
-      </w:pPr>
-      <w:r>
-        <w:rPr>
-          <w:rFonts w:ascii="Latin modern roman" w:hAnsi="Latin modern roman"/>
-        </w:rPr>
-        <w:t>Usage: `</w:t>
-      </w:r>
-      <w:proofErr w:type="spellStart"/>
-      <w:r>
-        <w:rPr>
-          <w:rFonts w:ascii="Latin modern roman" w:hAnsi="Latin modern roman"/>
-          <w:highlight w:val="lightGray"/>
-        </w:rPr>
-        <w:t>Barcode_split</w:t>
-      </w:r>
-      <w:proofErr w:type="spellEnd"/>
-      <w:r>
-        <w:rPr>
-          <w:rFonts w:ascii="Latin modern roman" w:hAnsi="Latin modern roman"/>
-          <w:highlight w:val="lightGray"/>
-        </w:rPr>
-        <w:t xml:space="preserve"> --</w:t>
-      </w:r>
-      <w:proofErr w:type="spellStart"/>
-      <w:r>
-        <w:rPr>
-          <w:rFonts w:ascii="Latin modern roman" w:hAnsi="Latin modern roman"/>
-          <w:highlight w:val="lightGray"/>
-        </w:rPr>
-        <w:t>summary_file</w:t>
-      </w:r>
-      <w:proofErr w:type="spellEnd"/>
-      <w:r>
-        <w:rPr>
-          <w:rFonts w:ascii="Latin modern roman" w:hAnsi="Latin modern roman"/>
-          <w:highlight w:val="lightGray"/>
-        </w:rPr>
-        <w:t xml:space="preserve"> path/to/file/summary_file.txt --</w:t>
-      </w:r>
-      <w:proofErr w:type="spellStart"/>
-      <w:r>
-        <w:rPr>
-          <w:rFonts w:ascii="Latin modern roman" w:hAnsi="Latin modern roman"/>
-          <w:highlight w:val="lightGray"/>
-        </w:rPr>
-        <w:t>output_dir</w:t>
-      </w:r>
-      <w:proofErr w:type="spellEnd"/>
-      <w:r>
-        <w:rPr>
-          <w:rFonts w:ascii="Latin modern roman" w:hAnsi="Latin modern roman"/>
-          <w:highlight w:val="lightGray"/>
-        </w:rPr>
-        <w:t xml:space="preserve"> OUTPUT_DIR</w:t>
-      </w:r>
-      <w:r>
-        <w:rPr>
-          <w:rFonts w:ascii="Latin modern roman" w:hAnsi="Latin modern roman"/>
-        </w:rPr>
-        <w:t>`</w:t>
-      </w:r>
-    </w:p>
-    <w:p>
-      <w:pPr>
-        <w:rPr>
-          <w:rFonts w:ascii="Latin modern roman" w:hAnsi="Latin modern roman"/>
-        </w:rPr>
-      </w:pPr>
-      <w:r>
-        <w:rPr>
-          <w:rFonts w:ascii="Latin modern roman" w:hAnsi="Latin modern roman"/>
-        </w:rPr>
-        <w:t xml:space="preserve">This produces individual sequencing summary files for each barcode. These can then be run through </w:t>
-      </w:r>
-      <w:proofErr w:type="spellStart"/>
-      <w:r>
-        <w:rPr>
-          <w:rFonts w:ascii="Latin modern roman" w:hAnsi="Latin modern roman"/>
-        </w:rPr>
-        <w:t>pycoQC</w:t>
-      </w:r>
-      <w:proofErr w:type="spellEnd"/>
-      <w:r>
-        <w:rPr>
-          <w:rFonts w:ascii="Latin modern roman" w:hAnsi="Latin modern roman"/>
-        </w:rPr>
-        <w:t xml:space="preserve"> and the barcode distributions can then be compared.</w:t>
-      </w:r>
-    </w:p>
-    <w:p>
-      <w:pPr>
-        <w:rPr>
-          <w:rFonts w:ascii="Latin modern roman" w:hAnsi="Latin modern roman"/>
-        </w:rPr>
-      </w:pPr>
-    </w:p>
-    <w:p>
-      <w:pPr>
-        <w:pStyle w:val="Heading3"/>
-        <w:rPr>
-          <w:rFonts w:ascii="Latin modern roman" w:hAnsi="Latin modern roman"/>
-        </w:rPr>
-      </w:pPr>
-      <w:bookmarkStart w:id="8" w:name="_Toc172713818"/>
-      <w:r>
-        <w:rPr>
-          <w:rFonts w:ascii="Latin modern roman" w:hAnsi="Latin modern roman"/>
-        </w:rPr>
-        <w:t xml:space="preserve">Interpreting the </w:t>
-      </w:r>
-      <w:proofErr w:type="spellStart"/>
-      <w:r>
-        <w:rPr>
-          <w:rFonts w:ascii="Latin modern roman" w:hAnsi="Latin modern roman"/>
-        </w:rPr>
-        <w:t>pycoQC</w:t>
-      </w:r>
-      <w:proofErr w:type="spellEnd"/>
-      <w:r>
-        <w:rPr>
-          <w:rFonts w:ascii="Latin modern roman" w:hAnsi="Latin modern roman"/>
-        </w:rPr>
-        <w:t xml:space="preserve"> output</w:t>
-      </w:r>
-      <w:bookmarkEnd w:id="8"/>
-    </w:p>
-    <w:p>
-      <w:pPr>
-        <w:rPr>
-          <w:rFonts w:ascii="Latin modern roman" w:hAnsi="Latin modern roman"/>
-        </w:rPr>
-      </w:pPr>
-      <w:r>
-        <w:rPr>
-          <w:rFonts w:ascii="Latin modern roman" w:hAnsi="Latin modern roman"/>
-        </w:rPr>
-        <w:t xml:space="preserve">The main use of </w:t>
-      </w:r>
-      <w:proofErr w:type="spellStart"/>
-      <w:r>
-        <w:rPr>
-          <w:rFonts w:ascii="Latin modern roman" w:hAnsi="Latin modern roman"/>
-        </w:rPr>
-        <w:t>pycoQC</w:t>
-      </w:r>
-      <w:proofErr w:type="spellEnd"/>
-      <w:r>
-        <w:rPr>
-          <w:rFonts w:ascii="Latin modern roman" w:hAnsi="Latin modern roman"/>
-        </w:rPr>
-        <w:t xml:space="preserve"> is to compare the read length distributions of barcodes. This is especially useful when performing </w:t>
-      </w:r>
-      <w:r>
-        <w:rPr>
-          <w:rFonts w:ascii="Latin modern roman" w:hAnsi="Latin modern roman"/>
-        </w:rPr>
-        <w:t xml:space="preserve">read length optimisation. It is also useful for standard quality </w:t>
-      </w:r>
-      <w:proofErr w:type="gramStart"/>
-      <w:r>
-        <w:rPr>
-          <w:rFonts w:ascii="Latin modern roman" w:hAnsi="Latin modern roman"/>
-        </w:rPr>
-        <w:t>control,</w:t>
-      </w:r>
-      <w:proofErr w:type="gramEnd"/>
-      <w:r>
-        <w:rPr>
-          <w:rFonts w:ascii="Latin modern roman" w:hAnsi="Latin modern roman"/>
-        </w:rPr>
-        <w:t xml:space="preserve"> we try and optimise reads &gt;10,000 base pairs.</w:t>
-      </w:r>
-    </w:p>
-    <w:p>
-      <w:pPr>
-        <w:rPr>
-          <w:rFonts w:ascii="Latin modern roman" w:hAnsi="Latin modern roman"/>
-        </w:rPr>
-      </w:pPr>
-    </w:p>
-    <w:p>
-      <w:pPr>
-        <w:pStyle w:val="Heading1"/>
-        <w:rPr>
-          <w:rFonts w:ascii="Latin modern roman" w:hAnsi="Latin modern roman"/>
-        </w:rPr>
-      </w:pPr>
-      <w:bookmarkStart w:id="9" w:name="_Toc172713819"/>
-      <w:r>
-        <w:rPr>
-          <w:rFonts w:ascii="Latin modern roman" w:hAnsi="Latin modern roman"/>
-        </w:rPr>
-        <w:t>File joining and transfer</w:t>
-      </w:r>
-      <w:bookmarkEnd w:id="9"/>
-    </w:p>
-    <w:p>
-      <w:pPr>
-        <w:rPr>
-          <w:rFonts w:ascii="Latin modern roman" w:hAnsi="Latin modern roman"/>
-        </w:rPr>
-      </w:pPr>
-      <w:r>
-        <w:rPr>
-          <w:rFonts w:ascii="Latin modern roman" w:hAnsi="Latin modern roman"/>
-        </w:rPr>
-        <w:t>Having obtained the nanopore data, the passed reads</w:t>
-      </w:r>
-      <w:r>
-        <w:rPr>
-          <w:rFonts w:ascii="Latin modern roman" w:hAnsi="Latin modern roman"/>
-        </w:rPr>
-        <w:t xml:space="preserve"> should be transferred to the computing cluster. `</w:t>
-      </w:r>
-      <w:proofErr w:type="spellStart"/>
-      <w:r>
-        <w:rPr>
-          <w:rFonts w:ascii="Latin modern roman" w:hAnsi="Latin modern roman"/>
-        </w:rPr>
-        <w:t>scp</w:t>
-      </w:r>
-      <w:proofErr w:type="spellEnd"/>
-      <w:r>
-        <w:rPr>
-          <w:rFonts w:ascii="Latin modern roman" w:hAnsi="Latin modern roman"/>
-        </w:rPr>
-        <w:t>` or `</w:t>
-      </w:r>
-      <w:proofErr w:type="spellStart"/>
-      <w:r>
-        <w:rPr>
-          <w:rFonts w:ascii="Latin modern roman" w:hAnsi="Latin modern roman"/>
-        </w:rPr>
-        <w:t>rsync</w:t>
-      </w:r>
-      <w:proofErr w:type="spellEnd"/>
-      <w:r>
-        <w:rPr>
-          <w:rFonts w:ascii="Latin modern roman" w:hAnsi="Latin modern roman"/>
-        </w:rPr>
-        <w:t>` can be used for this (`</w:t>
-      </w:r>
-      <w:proofErr w:type="spellStart"/>
-      <w:r>
-        <w:rPr>
-          <w:rFonts w:ascii="Latin modern roman" w:hAnsi="Latin modern roman"/>
-        </w:rPr>
-        <w:t>rsync</w:t>
-      </w:r>
-      <w:proofErr w:type="spellEnd"/>
-      <w:r>
-        <w:rPr>
-          <w:rFonts w:ascii="Latin modern roman" w:hAnsi="Latin modern roman"/>
-        </w:rPr>
-        <w:t xml:space="preserve">` will log the progress), this can take a while, especially when the </w:t>
-      </w:r>
-      <w:proofErr w:type="spellStart"/>
-      <w:r>
-        <w:rPr>
-          <w:rFonts w:ascii="Latin modern roman" w:hAnsi="Latin modern roman"/>
-        </w:rPr>
-        <w:t>vpn</w:t>
-      </w:r>
-      <w:proofErr w:type="spellEnd"/>
-      <w:r>
-        <w:rPr>
-          <w:rFonts w:ascii="Latin modern roman" w:hAnsi="Latin modern roman"/>
-        </w:rPr>
-        <w:t xml:space="preserve"> is running slowly.</w:t>
-      </w:r>
-    </w:p>
-    <w:p>
-      <w:pPr>
-        <w:rPr>
-          <w:rFonts w:ascii="Latin modern roman" w:hAnsi="Latin modern roman"/>
-        </w:rPr>
-      </w:pPr>
-      <w:r>
-        <w:rPr>
-          <w:rFonts w:ascii="Latin modern roman" w:hAnsi="Latin modern roman"/>
-        </w:rPr>
-        <w:t xml:space="preserve">On the cluster </w:t>
-      </w:r>
-      <w:proofErr w:type="gramStart"/>
-      <w:r>
-        <w:rPr>
-          <w:rFonts w:ascii="Latin modern roman" w:hAnsi="Latin modern roman"/>
-        </w:rPr>
-        <w:t>the .</w:t>
-      </w:r>
-      <w:proofErr w:type="gramEnd"/>
-      <w:r>
-        <w:rPr>
-          <w:rFonts w:ascii="Latin modern roman" w:hAnsi="Latin modern roman"/>
-        </w:rPr>
-        <w:t xml:space="preserve">fastq.gz files should be joined into individual conditions/barcodes. This can be done with `cat` </w:t>
-      </w:r>
-      <w:proofErr w:type="gramStart"/>
-      <w:r>
-        <w:rPr>
-          <w:rFonts w:ascii="Latin modern roman" w:hAnsi="Latin modern roman"/>
-        </w:rPr>
-        <w:t>e.g.</w:t>
-      </w:r>
-      <w:proofErr w:type="gramEnd"/>
-      <w:r>
-        <w:rPr>
-          <w:rFonts w:ascii="Latin modern roman" w:hAnsi="Latin modern roman"/>
-        </w:rPr>
-        <w:t xml:space="preserve"> `</w:t>
-      </w:r>
-      <w:r>
-        <w:rPr>
-          <w:rFonts w:ascii="Latin modern roman" w:hAnsi="Latin modern roman"/>
-          <w:highlight w:val="lightGray"/>
-        </w:rPr>
-        <w:t xml:space="preserve">cat </w:t>
-      </w:r>
-      <w:proofErr w:type="spellStart"/>
-      <w:r>
-        <w:rPr>
-          <w:rFonts w:ascii="Latin modern roman" w:hAnsi="Latin modern roman"/>
-          <w:highlight w:val="lightGray"/>
-        </w:rPr>
-        <w:t>barcodeX</w:t>
-      </w:r>
-      <w:proofErr w:type="spellEnd"/>
-      <w:r>
-        <w:rPr>
-          <w:rFonts w:ascii="Latin modern roman" w:hAnsi="Latin modern roman"/>
-          <w:highlight w:val="lightGray"/>
-        </w:rPr>
-        <w:t>/* barcodeX.fastq.gz</w:t>
+        <w:t>cat barcodeX/* barcodeX.fastq.gz</w:t>
       </w:r>
       <w:r>
         <w:rPr>
@@ -3395,11 +2981,9 @@
           <w:numId w:val="13"/>
         </w:numPr>
       </w:pPr>
-      <w:proofErr w:type="spellStart"/>
       <w:r>
         <w:t>minimap</w:t>
       </w:r>
-      <w:proofErr w:type="spellEnd"/>
     </w:p>
     <w:p>
       <w:pPr>
@@ -3423,29 +3007,11 @@
       <w:r>
         <w:t>/</w:t>
       </w:r>
-      <w:proofErr w:type="spellStart"/>
       <w:r>
         <w:t>optimised_assembly</w:t>
       </w:r>
-      <w:proofErr w:type="spellEnd"/>
-      <w:r>
-        <w:t xml:space="preserve"> directory activate the correct </w:t>
-      </w:r>
-      <w:proofErr w:type="spellStart"/>
-      <w:r>
-        <w:t>conda</w:t>
-      </w:r>
-      <w:proofErr w:type="spellEnd"/>
-      <w:r>
-        <w:t xml:space="preserve"> environment. However, this is setup for my </w:t>
-      </w:r>
-      <w:proofErr w:type="spellStart"/>
-      <w:r>
-        <w:t>conda</w:t>
-      </w:r>
-      <w:proofErr w:type="spellEnd"/>
-      <w:r>
-        <w:t xml:space="preserve"> environment. </w:t>
+      <w:r>
+        <w:t xml:space="preserve"> directory activate the correct conda environment. However, this is setup for my conda environment. </w:t>
       </w:r>
       <w:r>
         <w:rPr>
@@ -3461,60 +3027,10 @@
         <w:rPr>
           <w:highlight w:val="lightGray"/>
         </w:rPr>
-        <w:t>source /well/</w:t>
-      </w:r>
-      <w:proofErr w:type="spellStart"/>
-      <w:r>
-        <w:rPr>
-          <w:highlight w:val="lightGray"/>
-        </w:rPr>
-        <w:t>moru</w:t>
-      </w:r>
-      <w:proofErr w:type="spellEnd"/>
-      <w:r>
-        <w:rPr>
-          <w:highlight w:val="lightGray"/>
-        </w:rPr>
-        <w:t>-batty/users/vhs789/</w:t>
-      </w:r>
-      <w:proofErr w:type="spellStart"/>
-      <w:r>
-        <w:rPr>
-          <w:highlight w:val="lightGray"/>
-        </w:rPr>
-        <w:t>miniforge</w:t>
-      </w:r>
-      <w:proofErr w:type="spellEnd"/>
-      <w:r>
-        <w:rPr>
-          <w:highlight w:val="lightGray"/>
-        </w:rPr>
-        <w:t>/etc/</w:t>
-      </w:r>
-      <w:proofErr w:type="spellStart"/>
-      <w:r>
-        <w:rPr>
-          <w:highlight w:val="lightGray"/>
-        </w:rPr>
-        <w:t>profile.d</w:t>
-      </w:r>
-      <w:proofErr w:type="spellEnd"/>
-      <w:r>
-        <w:rPr>
-          <w:highlight w:val="lightGray"/>
-        </w:rPr>
-        <w:t>/conda.sh</w:t>
-      </w:r>
-      <w:r>
-        <w:t xml:space="preserve">` line for your </w:t>
-      </w:r>
-      <w:proofErr w:type="spellStart"/>
-      <w:r>
-        <w:t>conda</w:t>
-      </w:r>
-      <w:proofErr w:type="spellEnd"/>
-      <w:r>
-        <w:t xml:space="preserve"> system.</w:t>
+        <w:t>source /well/moru-batty/users/vhs789/miniforge/etc/profile.d/conda.sh</w:t>
+      </w:r>
+      <w:r>
+        <w:t>` line for your conda system.</w:t>
       </w:r>
     </w:p>
     <w:p>
@@ -3551,7 +3067,6 @@
         </w:rPr>
         <w:t xml:space="preserve">Reads contain both </w:t>
       </w:r>
-      <w:proofErr w:type="spellStart"/>
       <w:r>
         <w:rPr>
           <w:rFonts w:ascii="Latin modern roman" w:hAnsi="Latin modern roman"/>
@@ -3560,14 +3075,12 @@
         </w:rPr>
         <w:t>Orientia</w:t>
       </w:r>
-      <w:proofErr w:type="spellEnd"/>
       <w:r>
         <w:rPr>
           <w:rFonts w:ascii="Latin modern roman" w:hAnsi="Latin modern roman"/>
         </w:rPr>
         <w:t xml:space="preserve"> and host cell (L929/mouse) DNA. In our DNA prep we extracted significant amounts of mouse DNA, this was sufficient to disrupt the assembly of the </w:t>
       </w:r>
-      <w:proofErr w:type="spellStart"/>
       <w:r>
         <w:rPr>
           <w:rFonts w:ascii="Latin modern roman" w:hAnsi="Latin modern roman"/>
@@ -3576,7 +3089,6 @@
         </w:rPr>
         <w:t>Orientia</w:t>
       </w:r>
-      <w:proofErr w:type="spellEnd"/>
       <w:r>
         <w:rPr>
           <w:rFonts w:ascii="Latin modern roman" w:hAnsi="Latin modern roman"/>
@@ -3594,47 +3106,91 @@
         <w:rPr>
           <w:rFonts w:ascii="Latin modern roman" w:hAnsi="Latin modern roman"/>
         </w:rPr>
-        <w:t xml:space="preserve">To remove these mouse reads we perform minimap2 competitive mapping against the mouse genome and </w:t>
-      </w:r>
-      <w:proofErr w:type="spellStart"/>
-      <w:r>
-        <w:rPr>
-          <w:rFonts w:ascii="Latin modern roman" w:hAnsi="Latin modern roman"/>
-        </w:rPr>
-        <w:t>karp</w:t>
-      </w:r>
-      <w:proofErr w:type="spellEnd"/>
-      <w:r>
-        <w:rPr>
-          <w:rFonts w:ascii="Latin modern roman" w:hAnsi="Latin modern roman"/>
-        </w:rPr>
-        <w:t xml:space="preserve"> genome (an </w:t>
-      </w:r>
-      <w:proofErr w:type="spellStart"/>
+        <w:t xml:space="preserve">To remove these mouse reads we perform minimap2 competitive mapping against the mouse genome and karp genome (an </w:t>
+      </w:r>
       <w:r>
         <w:rPr>
           <w:rFonts w:ascii="Latin modern roman" w:hAnsi="Latin modern roman"/>
           <w:i/>
           <w:iCs/>
         </w:rPr>
-        <w:t>Orientia</w:t>
-      </w:r>
-      <w:proofErr w:type="spellEnd"/>
+        <w:t>Orientia tsutsugamushi</w:t>
+      </w:r>
+      <w:r>
+        <w:rPr>
+          <w:rFonts w:ascii="Latin modern roman" w:hAnsi="Latin modern roman"/>
+        </w:rPr>
+        <w:t xml:space="preserve"> strain), at the same time. Then unmapped and </w:t>
+      </w:r>
       <w:r>
         <w:rPr>
           <w:rFonts w:ascii="Latin modern roman" w:hAnsi="Latin modern roman"/>
           <w:i/>
           <w:iCs/>
         </w:rPr>
-        <w:t xml:space="preserve"> tsutsugamushi</w:t>
-      </w:r>
-      <w:r>
-        <w:rPr>
-          <w:rFonts w:ascii="Latin modern roman" w:hAnsi="Latin modern roman"/>
-        </w:rPr>
-        <w:t xml:space="preserve"> strain), at the same time. Then unmapped and </w:t>
-      </w:r>
-      <w:proofErr w:type="spellStart"/>
+        <w:t>Orientia</w:t>
+      </w:r>
+      <w:r>
+        <w:rPr>
+          <w:rFonts w:ascii="Latin modern roman" w:hAnsi="Latin modern roman"/>
+        </w:rPr>
+        <w:t xml:space="preserve"> mapped reads are extracted for subsequent assembly.</w:t>
+      </w:r>
+    </w:p>
+    <w:p>
+      <w:pPr>
+        <w:rPr>
+          <w:rFonts w:ascii="Latin modern roman" w:hAnsi="Latin modern roman"/>
+        </w:rPr>
+      </w:pPr>
+    </w:p>
+    <w:p>
+      <w:pPr>
+        <w:pStyle w:val="Heading1"/>
+        <w:rPr>
+          <w:rFonts w:ascii="Latin modern roman" w:hAnsi="Latin modern roman"/>
+        </w:rPr>
+      </w:pPr>
+      <w:bookmarkStart w:id="11" w:name="_Toc172713821"/>
+      <w:r>
+        <w:rPr>
+          <w:rFonts w:ascii="Latin modern roman" w:hAnsi="Latin modern roman"/>
+        </w:rPr>
+        <w:t xml:space="preserve">[optional] </w:t>
+      </w:r>
+      <w:r>
+        <w:rPr>
+          <w:rFonts w:ascii="Latin modern roman" w:hAnsi="Latin modern roman"/>
+        </w:rPr>
+        <w:t>Kraken2</w:t>
+      </w:r>
+      <w:bookmarkEnd w:id="11"/>
+    </w:p>
+    <w:p>
+      <w:pPr>
+        <w:rPr>
+          <w:rFonts w:ascii="Latin modern roman" w:hAnsi="Latin modern roman"/>
+        </w:rPr>
+      </w:pPr>
+      <w:r>
+        <w:rPr>
+          <w:rFonts w:ascii="Latin modern roman" w:hAnsi="Latin modern roman"/>
+        </w:rPr>
+        <w:t>This can be performed as a quick way to check for cellular contamination. The information from it is very helpful to the Salje lab every now and then.</w:t>
+      </w:r>
+    </w:p>
+    <w:p>
+      <w:pPr>
+        <w:rPr>
+          <w:rFonts w:ascii="Latin modern roman" w:hAnsi="Latin modern roman"/>
+        </w:rPr>
+      </w:pPr>
+      <w:r>
+        <w:rPr>
+          <w:rFonts w:ascii="Latin modern roman" w:hAnsi="Latin modern roman"/>
+        </w:rPr>
+        <w:t xml:space="preserve">It is essential to remove the Dilute Control Sequence (the positive control in sequencing) and mouse reads (as there is no kraken2 database with both </w:t>
+      </w:r>
       <w:r>
         <w:rPr>
           <w:rFonts w:ascii="Latin modern roman" w:hAnsi="Latin modern roman"/>
@@ -3643,92 +3199,6 @@
         </w:rPr>
         <w:t>Orientia</w:t>
       </w:r>
-      <w:proofErr w:type="spellEnd"/>
-      <w:r>
-        <w:rPr>
-          <w:rFonts w:ascii="Latin modern roman" w:hAnsi="Latin modern roman"/>
-        </w:rPr>
-        <w:t xml:space="preserve"> mapped reads are extracted for subsequent assembly.</w:t>
-      </w:r>
-    </w:p>
-    <w:p>
-      <w:pPr>
-        <w:rPr>
-          <w:rFonts w:ascii="Latin modern roman" w:hAnsi="Latin modern roman"/>
-        </w:rPr>
-      </w:pPr>
-    </w:p>
-    <w:p>
-      <w:pPr>
-        <w:pStyle w:val="Heading1"/>
-        <w:rPr>
-          <w:rFonts w:ascii="Latin modern roman" w:hAnsi="Latin modern roman"/>
-        </w:rPr>
-      </w:pPr>
-      <w:bookmarkStart w:id="11" w:name="_Toc172713821"/>
-      <w:r>
-        <w:rPr>
-          <w:rFonts w:ascii="Latin modern roman" w:hAnsi="Latin modern roman"/>
-        </w:rPr>
-        <w:t xml:space="preserve">[optional] </w:t>
-      </w:r>
-      <w:r>
-        <w:rPr>
-          <w:rFonts w:ascii="Latin modern roman" w:hAnsi="Latin modern roman"/>
-        </w:rPr>
-        <w:t>Kraken2</w:t>
-      </w:r>
-      <w:bookmarkEnd w:id="11"/>
-    </w:p>
-    <w:p>
-      <w:pPr>
-        <w:rPr>
-          <w:rFonts w:ascii="Latin modern roman" w:hAnsi="Latin modern roman"/>
-        </w:rPr>
-      </w:pPr>
-      <w:r>
-        <w:rPr>
-          <w:rFonts w:ascii="Latin modern roman" w:hAnsi="Latin modern roman"/>
-        </w:rPr>
-        <w:t xml:space="preserve">This can be performed as a quick way to check for cellular contamination. The information from it is very helpful to the </w:t>
-      </w:r>
-      <w:proofErr w:type="spellStart"/>
-      <w:r>
-        <w:rPr>
-          <w:rFonts w:ascii="Latin modern roman" w:hAnsi="Latin modern roman"/>
-        </w:rPr>
-        <w:t>Salje</w:t>
-      </w:r>
-      <w:proofErr w:type="spellEnd"/>
-      <w:r>
-        <w:rPr>
-          <w:rFonts w:ascii="Latin modern roman" w:hAnsi="Latin modern roman"/>
-        </w:rPr>
-        <w:t xml:space="preserve"> lab every now and then.</w:t>
-      </w:r>
-    </w:p>
-    <w:p>
-      <w:pPr>
-        <w:rPr>
-          <w:rFonts w:ascii="Latin modern roman" w:hAnsi="Latin modern roman"/>
-        </w:rPr>
-      </w:pPr>
-      <w:r>
-        <w:rPr>
-          <w:rFonts w:ascii="Latin modern roman" w:hAnsi="Latin modern roman"/>
-        </w:rPr>
-        <w:t xml:space="preserve">It is essential to remove the Dilute Control Sequence (the positive control in sequencing) and mouse reads (as there is no kraken2 database with both </w:t>
-      </w:r>
-      <w:proofErr w:type="spellStart"/>
-      <w:r>
-        <w:rPr>
-          <w:rFonts w:ascii="Latin modern roman" w:hAnsi="Latin modern roman"/>
-          <w:i/>
-          <w:iCs/>
-        </w:rPr>
-        <w:t>Orientia</w:t>
-      </w:r>
-      <w:proofErr w:type="spellEnd"/>
       <w:r>
         <w:rPr>
           <w:rFonts w:ascii="Latin modern roman" w:hAnsi="Latin modern roman"/>
@@ -3739,35 +3209,7 @@
         <w:rPr>
           <w:rFonts w:ascii="Latin modern roman" w:hAnsi="Latin modern roman"/>
         </w:rPr>
-        <w:t xml:space="preserve"> A script for running kraken2 can be found in the </w:t>
-      </w:r>
-      <w:proofErr w:type="spellStart"/>
-      <w:r>
-        <w:rPr>
-          <w:rFonts w:ascii="Latin modern roman" w:hAnsi="Latin modern roman"/>
-        </w:rPr>
-        <w:t>github</w:t>
-      </w:r>
-      <w:proofErr w:type="spellEnd"/>
-      <w:r>
-        <w:rPr>
-          <w:rFonts w:ascii="Latin modern roman" w:hAnsi="Latin modern roman"/>
-        </w:rPr>
-        <w:t xml:space="preserve"> directory, this should be run from the cluster. Then </w:t>
-      </w:r>
-      <w:proofErr w:type="spellStart"/>
-      <w:r>
-        <w:rPr>
-          <w:rFonts w:ascii="Latin modern roman" w:hAnsi="Latin modern roman"/>
-        </w:rPr>
-        <w:t>pavian</w:t>
-      </w:r>
-      <w:proofErr w:type="spellEnd"/>
-      <w:r>
-        <w:rPr>
-          <w:rFonts w:ascii="Latin modern roman" w:hAnsi="Latin modern roman"/>
-        </w:rPr>
-        <w:t xml:space="preserve"> can be run in R to produce plots (like the one shown below).</w:t>
+        <w:t xml:space="preserve"> A script for running kraken2 can be found in the github directory, this should be run from the cluster. Then pavian can be run in R to produce plots (like the one shown below).</w:t>
       </w:r>
     </w:p>
     <w:p>
@@ -3868,35 +3310,7 @@
         <w:rPr>
           <w:rFonts w:ascii="Latin modern roman" w:hAnsi="Latin modern roman"/>
         </w:rPr>
-        <w:t xml:space="preserve"> Kraken2 output visualised with </w:t>
-      </w:r>
-      <w:proofErr w:type="spellStart"/>
-      <w:r>
-        <w:rPr>
-          <w:rFonts w:ascii="Latin modern roman" w:hAnsi="Latin modern roman"/>
-        </w:rPr>
-        <w:t>Pavian</w:t>
-      </w:r>
-      <w:proofErr w:type="spellEnd"/>
-      <w:r>
-        <w:rPr>
-          <w:rFonts w:ascii="Latin modern roman" w:hAnsi="Latin modern roman"/>
-        </w:rPr>
-        <w:t xml:space="preserve"> (an R tool). This shows clearly a large number of </w:t>
-      </w:r>
-      <w:proofErr w:type="spellStart"/>
-      <w:r>
-        <w:rPr>
-          <w:rFonts w:ascii="Latin modern roman" w:hAnsi="Latin modern roman"/>
-        </w:rPr>
-        <w:t>Orientia</w:t>
-      </w:r>
-      <w:proofErr w:type="spellEnd"/>
-      <w:r>
-        <w:rPr>
-          <w:rFonts w:ascii="Latin modern roman" w:hAnsi="Latin modern roman"/>
-        </w:rPr>
-        <w:t xml:space="preserve"> reads. However, the run also contained the DCS used as a positive control and this results in lots of E. coli and related reads.</w:t>
+        <w:t xml:space="preserve"> Kraken2 output visualised with Pavian (an R tool). This shows clearly a large number of Orientia reads. However, the run also contained the DCS used as a positive control and this results in lots of E. coli and related reads.</w:t>
       </w:r>
     </w:p>
     <w:p>
@@ -3907,20 +3321,12 @@
         </w:rPr>
       </w:pPr>
       <w:bookmarkStart w:id="12" w:name="_Toc172713822"/>
-      <w:proofErr w:type="spellStart"/>
       <w:r>
         <w:rPr>
           <w:rFonts w:ascii="Latin modern roman" w:hAnsi="Latin modern roman"/>
         </w:rPr>
         <w:lastRenderedPageBreak/>
-        <w:t>Flye</w:t>
-      </w:r>
-      <w:proofErr w:type="spellEnd"/>
-      <w:r>
-        <w:rPr>
-          <w:rFonts w:ascii="Latin modern roman" w:hAnsi="Latin modern roman"/>
-        </w:rPr>
-        <w:t xml:space="preserve"> assembly</w:t>
+        <w:t>Flye assembly</w:t>
       </w:r>
       <w:bookmarkEnd w:id="12"/>
     </w:p>
@@ -3934,144 +3340,160 @@
         <w:rPr>
           <w:rFonts w:ascii="Latin modern roman" w:hAnsi="Latin modern roman"/>
         </w:rPr>
-        <w:t xml:space="preserve">Tests were performed with both CANU and </w:t>
-      </w:r>
-      <w:proofErr w:type="spellStart"/>
-      <w:r>
-        <w:rPr>
-          <w:rFonts w:ascii="Latin modern roman" w:hAnsi="Latin modern roman"/>
-        </w:rPr>
-        <w:t>Flye</w:t>
-      </w:r>
-      <w:proofErr w:type="spellEnd"/>
-      <w:r>
-        <w:rPr>
-          <w:rFonts w:ascii="Latin modern roman" w:hAnsi="Latin modern roman"/>
-        </w:rPr>
-        <w:t xml:space="preserve">. </w:t>
-      </w:r>
-      <w:proofErr w:type="spellStart"/>
-      <w:r>
-        <w:rPr>
-          <w:rFonts w:ascii="Latin modern roman" w:hAnsi="Latin modern roman"/>
-        </w:rPr>
-        <w:t>Flye</w:t>
-      </w:r>
-      <w:proofErr w:type="spellEnd"/>
-      <w:r>
-        <w:rPr>
-          <w:rFonts w:ascii="Latin modern roman" w:hAnsi="Latin modern roman"/>
-        </w:rPr>
-        <w:t xml:space="preserve"> massively outperformed CANU requiring ~100x less CPU hours and producing more complete </w:t>
-      </w:r>
-      <w:proofErr w:type="spellStart"/>
+        <w:t xml:space="preserve">Tests were performed with both CANU and Flye. Flye massively outperformed CANU requiring ~100x less CPU hours and producing more complete </w:t>
+      </w:r>
       <w:r>
         <w:rPr>
           <w:rFonts w:ascii="Latin modern roman" w:hAnsi="Latin modern roman"/>
           <w:i/>
           <w:iCs/>
         </w:rPr>
-        <w:t>Orientia</w:t>
-      </w:r>
-      <w:proofErr w:type="spellEnd"/>
+        <w:t xml:space="preserve">Orientia </w:t>
+      </w:r>
+      <w:r>
+        <w:rPr>
+          <w:rFonts w:ascii="Latin modern roman" w:hAnsi="Latin modern roman"/>
+        </w:rPr>
+        <w:t>genomes.</w:t>
+      </w:r>
+    </w:p>
+    <w:p>
+      <w:pPr>
+        <w:rPr>
+          <w:rFonts w:ascii="Latin modern roman" w:hAnsi="Latin modern roman"/>
+        </w:rPr>
+      </w:pPr>
+      <w:r>
+        <w:rPr>
+          <w:rFonts w:ascii="Latin modern roman" w:hAnsi="Latin modern roman"/>
+        </w:rPr>
+        <w:t xml:space="preserve">Numerous tests found that by using reads </w:t>
+      </w:r>
+      <w:r>
+        <w:rPr>
+          <w:rFonts w:ascii="Latin modern roman" w:hAnsi="Latin modern roman"/>
+        </w:rPr>
+        <w:t xml:space="preserve">roughly </w:t>
+      </w:r>
+      <w:r>
+        <w:rPr>
+          <w:rFonts w:ascii="Latin modern roman" w:hAnsi="Latin modern roman"/>
+        </w:rPr>
+        <w:t>&gt;5000 bp improved the contiguity of the resultant genome. This length threshold is consequently used in our assembles.</w:t>
+      </w:r>
+      <w:r>
+        <w:rPr>
+          <w:rFonts w:ascii="Latin modern roman" w:hAnsi="Latin modern roman"/>
+        </w:rPr>
+        <w:t xml:space="preserve"> Other parameters tested were </w:t>
+      </w:r>
+      <w:r>
+        <w:rPr>
+          <w:rStyle w:val="NoSpacingChar"/>
+          <w:highlight w:val="lightGray"/>
+        </w:rPr>
+        <w:t>--asm-coverage</w:t>
+      </w:r>
+      <w:r>
+        <w:rPr>
+          <w:rFonts w:ascii="Latin modern roman" w:hAnsi="Latin modern roman"/>
+        </w:rPr>
+        <w:t xml:space="preserve"> and </w:t>
+      </w:r>
+      <w:r>
+        <w:rPr>
+          <w:rStyle w:val="NoSpacingChar"/>
+          <w:highlight w:val="lightGray"/>
+        </w:rPr>
+        <w:t>--min-overlap</w:t>
+      </w:r>
+      <w:r>
+        <w:rPr>
+          <w:rFonts w:ascii="Latin modern roman" w:hAnsi="Latin modern roman"/>
+        </w:rPr>
+        <w:t xml:space="preserve"> but neither performed as well as prefiltering the read lengths (in terms of contig number and assembly size relative to reference).</w:t>
+      </w:r>
+    </w:p>
+    <w:p>
+      <w:pPr>
+        <w:rPr>
+          <w:rFonts w:ascii="Latin modern roman" w:hAnsi="Latin modern roman"/>
+        </w:rPr>
+      </w:pPr>
+      <w:r>
+        <w:rPr>
+          <w:rFonts w:ascii="Latin modern roman" w:hAnsi="Latin modern roman"/>
+        </w:rPr>
+        <w:t xml:space="preserve">When running flye (if not using my script) ensure that the parameter </w:t>
+      </w:r>
+      <w:r>
+        <w:rPr>
+          <w:rStyle w:val="NoSpacingChar"/>
+          <w:highlight w:val="lightGray"/>
+        </w:rPr>
+        <w:t>--nano-hq</w:t>
+      </w:r>
+      <w:r>
+        <w:rPr>
+          <w:rFonts w:ascii="Latin modern roman" w:hAnsi="Latin modern roman"/>
+        </w:rPr>
+        <w:t xml:space="preserve"> is used for nanopore reads.</w:t>
+      </w:r>
+    </w:p>
+    <w:p>
+      <w:pPr>
+        <w:pStyle w:val="Heading1"/>
+        <w:rPr>
+          <w:rFonts w:ascii="Latin modern roman" w:hAnsi="Latin modern roman"/>
+        </w:rPr>
+      </w:pPr>
+      <w:bookmarkStart w:id="13" w:name="_Toc172713823"/>
+      <w:r>
+        <w:rPr>
+          <w:rFonts w:ascii="Latin modern roman" w:hAnsi="Latin modern roman"/>
+        </w:rPr>
+        <w:t>Medaka polishing</w:t>
+      </w:r>
+      <w:bookmarkEnd w:id="13"/>
+    </w:p>
+    <w:p>
+      <w:pPr>
+        <w:rPr>
+          <w:rFonts w:ascii="Latin modern roman" w:hAnsi="Latin modern roman"/>
+        </w:rPr>
+      </w:pPr>
+      <w:r>
+        <w:rPr>
+          <w:rFonts w:ascii="Latin modern roman" w:hAnsi="Latin modern roman"/>
+        </w:rPr>
+        <w:t>Medaka is a polishing package produced by Oxford Nanopore Technologies to correct errors in the initial assembly through multiple polishing iterations.</w:t>
+      </w:r>
+    </w:p>
+    <w:p>
+      <w:pPr>
+        <w:rPr>
+          <w:rFonts w:ascii="Latin modern roman" w:hAnsi="Latin modern roman"/>
+        </w:rPr>
+      </w:pPr>
+      <w:r>
+        <w:rPr>
+          <w:rFonts w:ascii="Latin modern roman" w:hAnsi="Latin modern roman"/>
+        </w:rPr>
+        <w:t xml:space="preserve">This should be run on all </w:t>
+      </w:r>
       <w:r>
         <w:rPr>
           <w:rFonts w:ascii="Latin modern roman" w:hAnsi="Latin modern roman"/>
           <w:i/>
           <w:iCs/>
         </w:rPr>
-        <w:t xml:space="preserve"> </w:t>
-      </w:r>
-      <w:r>
-        <w:rPr>
-          <w:rFonts w:ascii="Latin modern roman" w:hAnsi="Latin modern roman"/>
-        </w:rPr>
-        <w:t>genomes.</w:t>
-      </w:r>
-    </w:p>
-    <w:p>
-      <w:pPr>
-        <w:rPr>
-          <w:rFonts w:ascii="Latin modern roman" w:hAnsi="Latin modern roman"/>
-        </w:rPr>
-      </w:pPr>
-      <w:r>
-        <w:rPr>
-          <w:rFonts w:ascii="Latin modern roman" w:hAnsi="Latin modern roman"/>
-        </w:rPr>
-        <w:t>Numerous tests found that by using reads &gt;5000 bp improved the contiguity of the resultant genome. This length threshold is consequently used in our assembles.</w:t>
-      </w:r>
-    </w:p>
-    <w:p>
-      <w:pPr>
-        <w:pStyle w:val="Heading1"/>
-        <w:rPr>
-          <w:rFonts w:ascii="Latin modern roman" w:hAnsi="Latin modern roman"/>
-        </w:rPr>
-      </w:pPr>
-      <w:bookmarkStart w:id="13" w:name="_Toc172713823"/>
-      <w:r>
-        <w:rPr>
-          <w:rFonts w:ascii="Latin modern roman" w:hAnsi="Latin modern roman"/>
-        </w:rPr>
-        <w:t>Medaka polishing</w:t>
-      </w:r>
-      <w:bookmarkEnd w:id="13"/>
-    </w:p>
-    <w:p>
-      <w:pPr>
-        <w:rPr>
-          <w:rFonts w:ascii="Latin modern roman" w:hAnsi="Latin modern roman"/>
-        </w:rPr>
-      </w:pPr>
-      <w:r>
-        <w:rPr>
-          <w:rFonts w:ascii="Latin modern roman" w:hAnsi="Latin modern roman"/>
-        </w:rPr>
-        <w:t>Medaka is a polishing package produced by Oxford Nanopore Technologies to correct errors in the initial assembly through multiple polishing iterations.</w:t>
-      </w:r>
-    </w:p>
-    <w:p>
-      <w:pPr>
-        <w:rPr>
-          <w:rFonts w:ascii="Latin modern roman" w:hAnsi="Latin modern roman"/>
-        </w:rPr>
-      </w:pPr>
-      <w:r>
-        <w:rPr>
-          <w:rFonts w:ascii="Latin modern roman" w:hAnsi="Latin modern roman"/>
-        </w:rPr>
-        <w:t xml:space="preserve">This should be run on all </w:t>
-      </w:r>
-      <w:proofErr w:type="spellStart"/>
-      <w:r>
-        <w:rPr>
-          <w:rFonts w:ascii="Latin modern roman" w:hAnsi="Latin modern roman"/>
-          <w:i/>
-          <w:iCs/>
-        </w:rPr>
         <w:t>Orientia</w:t>
       </w:r>
-      <w:proofErr w:type="spellEnd"/>
-      <w:r>
-        <w:rPr>
-          <w:rFonts w:ascii="Latin modern roman" w:hAnsi="Latin modern roman"/>
-        </w:rPr>
-        <w:t xml:space="preserve">/non-mouse reads and not just those &gt;5000 bp (the ones used in </w:t>
-      </w:r>
-      <w:proofErr w:type="spellStart"/>
-      <w:r>
-        <w:rPr>
-          <w:rFonts w:ascii="Latin modern roman" w:hAnsi="Latin modern roman"/>
-        </w:rPr>
-        <w:t>flye</w:t>
-      </w:r>
-      <w:proofErr w:type="spellEnd"/>
-      <w:r>
-        <w:rPr>
-          <w:rFonts w:ascii="Latin modern roman" w:hAnsi="Latin modern roman"/>
-        </w:rPr>
-        <w:t xml:space="preserve"> assembly).</w:t>
+      <w:r>
+        <w:rPr>
+          <w:rFonts w:ascii="Latin modern roman" w:hAnsi="Latin modern roman"/>
+        </w:rPr>
+        <w:t>/non-mouse reads and not just those &gt;5000 bp (the ones used in flye assembly).</w:t>
       </w:r>
     </w:p>
     <w:p>
@@ -4128,23 +3550,8 @@
         <w:rPr>
           <w:rFonts w:ascii="Latin modern roman" w:hAnsi="Latin modern roman"/>
         </w:rPr>
-        <w:t>This can also be used to compare genome assemblies (</w:t>
-      </w:r>
-      <w:proofErr w:type="gramStart"/>
-      <w:r>
-        <w:rPr>
-          <w:rFonts w:ascii="Latin modern roman" w:hAnsi="Latin modern roman"/>
-        </w:rPr>
-        <w:t>e.g.</w:t>
-      </w:r>
-      <w:proofErr w:type="gramEnd"/>
-      <w:r>
-        <w:rPr>
-          <w:rFonts w:ascii="Latin modern roman" w:hAnsi="Latin modern roman"/>
-        </w:rPr>
-        <w:t xml:space="preserve"> different assembly methods). However, due to significant rearrangement observed in </w:t>
-      </w:r>
-      <w:proofErr w:type="spellStart"/>
+        <w:t xml:space="preserve">This can also be used to compare genome assemblies (e.g. different assembly methods). However, due to significant rearrangement observed in </w:t>
+      </w:r>
       <w:r>
         <w:rPr>
           <w:rFonts w:ascii="Latin modern roman" w:hAnsi="Latin modern roman"/>
@@ -4153,7 +3560,6 @@
         </w:rPr>
         <w:t>Orientia</w:t>
       </w:r>
-      <w:proofErr w:type="spellEnd"/>
       <w:r>
         <w:rPr>
           <w:rFonts w:ascii="Latin modern roman" w:hAnsi="Latin modern roman"/>
@@ -4224,7 +3630,6 @@
         </w:rPr>
         <w:t xml:space="preserve">One of the major limitations of this, is that the genome must be of very low quality to fail BUSCO tests. The main area that fails to assemble in </w:t>
       </w:r>
-      <w:proofErr w:type="spellStart"/>
       <w:r>
         <w:rPr>
           <w:rFonts w:ascii="Latin modern roman" w:hAnsi="Latin modern roman"/>
@@ -4233,26 +3638,11 @@
         </w:rPr>
         <w:t>Orientia</w:t>
       </w:r>
-      <w:proofErr w:type="spellEnd"/>
-      <w:r>
-        <w:rPr>
-          <w:rFonts w:ascii="Latin modern roman" w:hAnsi="Latin modern roman"/>
-        </w:rPr>
-        <w:t xml:space="preserve"> genomes is the </w:t>
-      </w:r>
-      <w:proofErr w:type="spellStart"/>
-      <w:r>
-        <w:rPr>
-          <w:rFonts w:ascii="Latin modern roman" w:hAnsi="Latin modern roman"/>
-        </w:rPr>
-        <w:t>Rickettsiales</w:t>
-      </w:r>
-      <w:proofErr w:type="spellEnd"/>
-      <w:r>
-        <w:rPr>
-          <w:rFonts w:ascii="Latin modern roman" w:hAnsi="Latin modern roman"/>
-        </w:rPr>
-        <w:t xml:space="preserve"> Amplified Genetic Elements (RAGEs). As these regions don’t contain of the conserved single copy genes, the genome can be quite poorly assembled but still perform well in BUSCO.</w:t>
+      <w:r>
+        <w:rPr>
+          <w:rFonts w:ascii="Latin modern roman" w:hAnsi="Latin modern roman"/>
+        </w:rPr>
+        <w:t xml:space="preserve"> genomes is the Rickettsiales Amplified Genetic Elements (RAGEs). As these regions don’t contain of the conserved single copy genes, the genome can be quite poorly assembled but still perform well in BUSCO.</w:t>
       </w:r>
     </w:p>
     <w:p>
@@ -4267,67 +3657,33 @@
         </w:rPr>
         <w:t xml:space="preserve">It is also important to note the complete </w:t>
       </w:r>
-      <w:proofErr w:type="spellStart"/>
       <w:r>
         <w:rPr>
           <w:rFonts w:ascii="Latin modern roman" w:hAnsi="Latin modern roman"/>
           <w:i/>
           <w:iCs/>
         </w:rPr>
-        <w:t>Orientia</w:t>
-      </w:r>
-      <w:proofErr w:type="spellEnd"/>
+        <w:t xml:space="preserve">Orientia </w:t>
+      </w:r>
+      <w:r>
+        <w:rPr>
+          <w:rFonts w:ascii="Latin modern roman" w:hAnsi="Latin modern roman"/>
+        </w:rPr>
+        <w:t xml:space="preserve">genomes don’t register as having all the conserved single copy genes. This is due to some gene loss in </w:t>
+      </w:r>
       <w:r>
         <w:rPr>
           <w:rFonts w:ascii="Latin modern roman" w:hAnsi="Latin modern roman"/>
           <w:i/>
           <w:iCs/>
         </w:rPr>
-        <w:t xml:space="preserve"> </w:t>
-      </w:r>
-      <w:r>
-        <w:rPr>
-          <w:rFonts w:ascii="Latin modern roman" w:hAnsi="Latin modern roman"/>
-        </w:rPr>
-        <w:t xml:space="preserve">genomes don’t register as having all the conserved single copy genes. This is due to some gene loss in </w:t>
-      </w:r>
-      <w:proofErr w:type="spellStart"/>
-      <w:r>
-        <w:rPr>
-          <w:rFonts w:ascii="Latin modern roman" w:hAnsi="Latin modern roman"/>
-          <w:i/>
-          <w:iCs/>
-        </w:rPr>
-        <w:t>Orientia</w:t>
-      </w:r>
-      <w:proofErr w:type="spellEnd"/>
-      <w:r>
-        <w:rPr>
-          <w:rFonts w:ascii="Latin modern roman" w:hAnsi="Latin modern roman"/>
-          <w:i/>
-          <w:iCs/>
-        </w:rPr>
-        <w:t xml:space="preserve"> </w:t>
-      </w:r>
-      <w:r>
-        <w:rPr>
-          <w:rFonts w:ascii="Latin modern roman" w:hAnsi="Latin modern roman"/>
-        </w:rPr>
-        <w:t xml:space="preserve">genome compared to the </w:t>
-      </w:r>
-      <w:proofErr w:type="spellStart"/>
-      <w:r>
-        <w:rPr>
-          <w:rFonts w:ascii="Latin modern roman" w:hAnsi="Latin modern roman"/>
-        </w:rPr>
-        <w:t>rickettsiales</w:t>
-      </w:r>
-      <w:proofErr w:type="spellEnd"/>
-      <w:r>
-        <w:rPr>
-          <w:rFonts w:ascii="Latin modern roman" w:hAnsi="Latin modern roman"/>
-        </w:rPr>
-        <w:t xml:space="preserve"> database.</w:t>
+        <w:t xml:space="preserve">Orientia </w:t>
+      </w:r>
+      <w:r>
+        <w:rPr>
+          <w:rFonts w:ascii="Latin modern roman" w:hAnsi="Latin modern roman"/>
+        </w:rPr>
+        <w:t>genome compared to the rickettsiales database.</w:t>
       </w:r>
     </w:p>
     <w:p>
@@ -4428,35 +3784,7 @@
         <w:rPr>
           <w:rFonts w:ascii="Latin modern roman" w:hAnsi="Latin modern roman"/>
         </w:rPr>
-        <w:t xml:space="preserve"> BUSCO results for three </w:t>
-      </w:r>
-      <w:proofErr w:type="spellStart"/>
-      <w:r>
-        <w:rPr>
-          <w:rFonts w:ascii="Latin modern roman" w:hAnsi="Latin modern roman"/>
-        </w:rPr>
-        <w:t>Orientia</w:t>
-      </w:r>
-      <w:proofErr w:type="spellEnd"/>
-      <w:r>
-        <w:rPr>
-          <w:rFonts w:ascii="Latin modern roman" w:hAnsi="Latin modern roman"/>
-        </w:rPr>
-        <w:t xml:space="preserve"> genome assemblies and the complete </w:t>
-      </w:r>
-      <w:proofErr w:type="spellStart"/>
-      <w:r>
-        <w:rPr>
-          <w:rFonts w:ascii="Latin modern roman" w:hAnsi="Latin modern roman"/>
-        </w:rPr>
-        <w:t>karp</w:t>
-      </w:r>
-      <w:proofErr w:type="spellEnd"/>
-      <w:r>
-        <w:rPr>
-          <w:rFonts w:ascii="Latin modern roman" w:hAnsi="Latin modern roman"/>
-        </w:rPr>
-        <w:t xml:space="preserve"> genome.</w:t>
+        <w:t xml:space="preserve"> BUSCO results for three Orientia genome assemblies and the complete karp genome.</w:t>
       </w:r>
     </w:p>
     <w:p>
@@ -4485,35 +3813,7 @@
         <w:rPr>
           <w:rFonts w:ascii="Latin modern roman" w:hAnsi="Latin modern roman"/>
         </w:rPr>
-        <w:t xml:space="preserve">Running </w:t>
-      </w:r>
-      <w:proofErr w:type="spellStart"/>
-      <w:r>
-        <w:rPr>
-          <w:rFonts w:ascii="Latin modern roman" w:hAnsi="Latin modern roman"/>
-        </w:rPr>
-        <w:t>quast</w:t>
-      </w:r>
-      <w:proofErr w:type="spellEnd"/>
-      <w:r>
-        <w:rPr>
-          <w:rFonts w:ascii="Latin modern roman" w:hAnsi="Latin modern roman"/>
-        </w:rPr>
-        <w:t xml:space="preserve"> on the new assemblies gives the cumulative length plot, a useful measure of how the lengths of assembly contigs </w:t>
-      </w:r>
-      <w:proofErr w:type="gramStart"/>
-      <w:r>
-        <w:rPr>
-          <w:rFonts w:ascii="Latin modern roman" w:hAnsi="Latin modern roman"/>
-        </w:rPr>
-        <w:t>are</w:t>
-      </w:r>
-      <w:proofErr w:type="gramEnd"/>
-      <w:r>
-        <w:rPr>
-          <w:rFonts w:ascii="Latin modern roman" w:hAnsi="Latin modern roman"/>
-        </w:rPr>
-        <w:t xml:space="preserve"> spread. Ideally, a genome should produce a right-angled shape, representing a single contig. If there are multiple contigs, the closer to the right-angled shape the better.</w:t>
+        <w:t>Running quast on the new assemblies gives the cumulative length plot, a useful measure of how the lengths of assembly contigs are spread. Ideally, a genome should produce a right-angled shape, representing a single contig. If there are multiple contigs, the closer to the right-angled shape the better.</w:t>
       </w:r>
     </w:p>
     <w:p>
@@ -4614,21 +3914,7 @@
         <w:rPr>
           <w:rFonts w:ascii="Latin modern roman" w:hAnsi="Latin modern roman"/>
         </w:rPr>
-        <w:t xml:space="preserve"> Quast cumulative length plot for various </w:t>
-      </w:r>
-      <w:proofErr w:type="spellStart"/>
-      <w:r>
-        <w:rPr>
-          <w:rFonts w:ascii="Latin modern roman" w:hAnsi="Latin modern roman"/>
-        </w:rPr>
-        <w:t>flye</w:t>
-      </w:r>
-      <w:proofErr w:type="spellEnd"/>
-      <w:r>
-        <w:rPr>
-          <w:rFonts w:ascii="Latin modern roman" w:hAnsi="Latin modern roman"/>
-        </w:rPr>
-        <w:t xml:space="preserve"> assemblies.</w:t>
+        <w:t xml:space="preserve"> Quast cumulative length plot for various flye assemblies.</w:t>
       </w:r>
     </w:p>
     <w:p>
@@ -4657,21 +3943,7 @@
         <w:rPr>
           <w:rFonts w:ascii="Latin modern roman" w:hAnsi="Latin modern roman"/>
         </w:rPr>
-        <w:t>MLST (</w:t>
-      </w:r>
-      <w:proofErr w:type="spellStart"/>
-      <w:r>
-        <w:rPr>
-          <w:rFonts w:ascii="Latin modern roman" w:hAnsi="Latin modern roman"/>
-        </w:rPr>
-        <w:t>Multilocus</w:t>
-      </w:r>
-      <w:proofErr w:type="spellEnd"/>
-      <w:r>
-        <w:rPr>
-          <w:rFonts w:ascii="Latin modern roman" w:hAnsi="Latin modern roman"/>
-        </w:rPr>
-        <w:t xml:space="preserve"> Sequence Typing) can be employed in a manner similar to BUSCO, but it focuses on a different set of genes, specifically multiple housekeeping genes that are essential for the basic cellular functions and show enough variation to distinguish between strains. </w:t>
+        <w:t xml:space="preserve">MLST (Multilocus Sequence Typing) can be employed in a manner similar to BUSCO, but it focuses on a different set of genes, specifically multiple housekeeping genes that are essential for the basic cellular functions and show enough variation to distinguish between strains. </w:t>
       </w:r>
     </w:p>
     <w:p>
@@ -4698,7 +3970,6 @@
         </w:rPr>
         <w:t xml:space="preserve">. In practice, every </w:t>
       </w:r>
-      <w:proofErr w:type="spellStart"/>
       <w:r>
         <w:rPr>
           <w:rFonts w:ascii="Latin modern roman" w:hAnsi="Latin modern roman"/>
@@ -4707,7 +3978,6 @@
         </w:rPr>
         <w:t>Orientia</w:t>
       </w:r>
-      <w:proofErr w:type="spellEnd"/>
       <w:r>
         <w:rPr>
           <w:rFonts w:ascii="Latin modern roman" w:hAnsi="Latin modern roman"/>
@@ -4736,6 +4006,7 @@
       <w:r>
         <w:rPr>
           <w:rFonts w:ascii="Latin modern roman" w:hAnsi="Latin modern roman"/>
+          <w:noProof/>
         </w:rPr>
         <w:drawing>
           <wp:inline distT="0" distB="0" distL="0" distR="0" wp14:anchorId="6836018A" wp14:editId="05CF000B">
@@ -6132,10 +5403,13 @@
     <w:link w:val="NoSpacingChar"/>
     <w:uiPriority w:val="1"/>
     <w:qFormat/>
-    <w:rsid w:val="008B19AE"/>
+    <w:rsid w:val="0004433A"/>
     <w:pPr>
       <w:spacing w:after="0" w:line="240" w:lineRule="auto"/>
     </w:pPr>
+    <w:rPr>
+      <w:rFonts w:ascii="Courier New" w:hAnsi="Courier New"/>
+    </w:rPr>
   </w:style>
   <w:style w:type="paragraph" w:styleId="Quote">
     <w:name w:val="Quote"/>
@@ -6353,7 +5627,10 @@
     <w:basedOn w:val="DefaultParagraphFont"/>
     <w:link w:val="NoSpacing"/>
     <w:uiPriority w:val="1"/>
-    <w:rsid w:val="00693D31"/>
+    <w:rsid w:val="0004433A"/>
+    <w:rPr>
+      <w:rFonts w:ascii="Courier New" w:hAnsi="Courier New"/>
+    </w:rPr>
   </w:style>
 </w:styles>
 </file>

</xml_diff>